<commit_message>
Subo el fichero de el Quijote modificado
</commit_message>
<xml_diff>
--- a/ElQuijote.docx
+++ b/ElQuijote.docx
@@ -107,6 +107,25 @@
       </w:r>
       <w:r>
         <w:t xml:space="preserve"> </w:t>
+      </w:r>
+    </w:p>
+    <w:p/>
+    <w:p>
+      <w:r>
+        <w:t>Esta es mi parte individual del trabajo de la segunda evaluación.</w:t>
+      </w:r>
+    </w:p>
+    <w:p>
+      <w:r>
+        <w:t>Lo que voy a hacer es modificar este documento y después cargarlo en un repositorio aparte al grupal.</w:t>
+      </w:r>
+    </w:p>
+    <w:p>
+      <w:r>
+        <w:t>Soy Miguel García Marcos</w:t>
+      </w:r>
+      <w:r>
+        <w:t>.</w:t>
       </w:r>
     </w:p>
     <w:sectPr>

</xml_diff>